<commit_message>
Update the package: * Clean code * Clean package data * Update README
</commit_message>
<xml_diff>
--- a/data_template/description.docx
+++ b/data_template/description.docx
@@ -1,9 +1,65 @@
 
 <file path=word/document.xml><?xml version="1.0" encoding="utf-8"?>
-<w:document xmlns:wpc="http://schemas.microsoft.com/office/word/2010/wordprocessingCanvas" xmlns:cx="http://schemas.microsoft.com/office/drawing/2014/chartex" xmlns:cx1="http://schemas.microsoft.com/office/drawing/2015/9/8/chartex" xmlns:cx2="http://schemas.microsoft.com/office/drawing/2015/10/21/chartex" xmlns:cx3="http://schemas.microsoft.com/office/drawing/2016/5/9/chartex" xmlns:cx4="http://schemas.microsoft.com/office/drawing/2016/5/10/chartex" xmlns:cx5="http://schemas.microsoft.com/office/drawing/2016/5/11/chartex" xmlns:cx6="http://schemas.microsoft.com/office/drawing/2016/5/12/chartex" xmlns:cx7="http://schemas.microsoft.com/office/drawing/2016/5/13/chartex" xmlns:cx8="http://schemas.microsoft.com/office/drawing/2016/5/14/chartex" xmlns:mc="http://schemas.openxmlformats.org/markup-compatibility/2006" xmlns:aink="http://schemas.microsoft.com/office/drawing/2016/ink" xmlns:am3d="http://schemas.microsoft.com/office/drawing/2017/model3d" xmlns:o="urn:schemas-microsoft-com:office:office" xmlns:r="http://schemas.openxmlformats.org/officeDocument/2006/relationships" xmlns:m="http://schemas.openxmlformats.org/officeDocument/2006/math" xmlns:v="urn:schemas-microsoft-com:vml" xmlns:wp14="http://schemas.microsoft.com/office/word/2010/wordprocessingDrawing" xmlns:wp="http://schemas.openxmlformats.org/drawingml/2006/wordprocessingDrawing" xmlns:w10="urn:schemas-microsoft-com:office:word" xmlns:w="http://schemas.openxmlformats.org/wordprocessingml/2006/main" xmlns:w14="http://schemas.microsoft.com/office/word/2010/wordml" xmlns:w15="http://schemas.microsoft.com/office/word/2012/wordml" xmlns:w16cid="http://schemas.microsoft.com/office/word/2016/wordml/cid" xmlns:w16se="http://schemas.microsoft.com/office/word/2015/wordml/symex" xmlns:wpg="http://schemas.microsoft.com/office/word/2010/wordprocessingGroup" xmlns:wpi="http://schemas.microsoft.com/office/word/2010/wordprocessingInk" xmlns:wne="http://schemas.microsoft.com/office/word/2006/wordml" xmlns:wps="http://schemas.microsoft.com/office/word/2010/wordprocessingShape" mc:Ignorable="w14 w15 w16se w16cid wp14">
+<w:document xmlns:wpc="http://schemas.microsoft.com/office/word/2010/wordprocessingCanvas" xmlns:cx="http://schemas.microsoft.com/office/drawing/2014/chartex" xmlns:cx1="http://schemas.microsoft.com/office/drawing/2015/9/8/chartex" xmlns:cx2="http://schemas.microsoft.com/office/drawing/2015/10/21/chartex" xmlns:cx3="http://schemas.microsoft.com/office/drawing/2016/5/9/chartex" xmlns:cx4="http://schemas.microsoft.com/office/drawing/2016/5/10/chartex" xmlns:cx5="http://schemas.microsoft.com/office/drawing/2016/5/11/chartex" xmlns:cx6="http://schemas.microsoft.com/office/drawing/2016/5/12/chartex" xmlns:cx7="http://schemas.microsoft.com/office/drawing/2016/5/13/chartex" xmlns:cx8="http://schemas.microsoft.com/office/drawing/2016/5/14/chartex" xmlns:mc="http://schemas.openxmlformats.org/markup-compatibility/2006" xmlns:aink="http://schemas.microsoft.com/office/drawing/2016/ink" xmlns:am3d="http://schemas.microsoft.com/office/drawing/2017/model3d" xmlns:o="urn:schemas-microsoft-com:office:office" xmlns:r="http://schemas.openxmlformats.org/officeDocument/2006/relationships" xmlns:m="http://schemas.openxmlformats.org/officeDocument/2006/math" xmlns:v="urn:schemas-microsoft-com:vml" xmlns:wp14="http://schemas.microsoft.com/office/word/2010/wordprocessingDrawing" xmlns:wp="http://schemas.openxmlformats.org/drawingml/2006/wordprocessingDrawing" xmlns:w10="urn:schemas-microsoft-com:office:word" xmlns:w="http://schemas.openxmlformats.org/wordprocessingml/2006/main" xmlns:w14="http://schemas.microsoft.com/office/word/2010/wordml" xmlns:w15="http://schemas.microsoft.com/office/word/2012/wordml" xmlns:w16cex="http://schemas.microsoft.com/office/word/2018/wordml/cex" xmlns:w16cid="http://schemas.microsoft.com/office/word/2016/wordml/cid" xmlns:w16="http://schemas.microsoft.com/office/word/2018/wordml" xmlns:w16sdtdh="http://schemas.microsoft.com/office/word/2020/wordml/sdtdatahash" xmlns:w16se="http://schemas.microsoft.com/office/word/2015/wordml/symex" xmlns:wpg="http://schemas.microsoft.com/office/word/2010/wordprocessingGroup" xmlns:wpi="http://schemas.microsoft.com/office/word/2010/wordprocessingInk" xmlns:wne="http://schemas.microsoft.com/office/word/2006/wordml" xmlns:wps="http://schemas.microsoft.com/office/word/2010/wordprocessingShape" mc:Ignorable="w14 w15 w16se w16cid w16 w16cex w16sdtdh wp14">
   <w:body>
     <w:p>
       <w:pPr>
+        <w:jc w:val="both"/>
+        <w:rPr>
+          <w:lang w:val="en-US"/>
+        </w:rPr>
+      </w:pPr>
+      <w:r>
+        <w:rPr>
+          <w:lang w:val="en-US"/>
+        </w:rPr>
+        <w:t>In this document you can p</w:t>
+      </w:r>
+      <w:r>
+        <w:rPr>
+          <w:lang w:val="en-US"/>
+        </w:rPr>
+        <w:t xml:space="preserve">rovide detailed information to the samples and data you provide that is not covered by the remaining templates. In particular, description of sites, treatments, the project during which the samples and data were collected, </w:t>
+      </w:r>
+      <w:r>
+        <w:rPr>
+          <w:lang w:val="en-US"/>
+        </w:rPr>
+        <w:t xml:space="preserve">experimental design and conduction of experiments, </w:t>
+      </w:r>
+      <w:r>
+        <w:rPr>
+          <w:lang w:val="en-US"/>
+        </w:rPr>
+        <w:t>methods to collect, transport, store, process and measure the samples and methods to process data</w:t>
+      </w:r>
+      <w:r>
+        <w:rPr>
+          <w:lang w:val="en-US"/>
+        </w:rPr>
+        <w:t>, acknowledgements and funding, a license for the data</w:t>
+      </w:r>
+      <w:r>
+        <w:rPr>
+          <w:lang w:val="en-US"/>
+        </w:rPr>
+        <w:t xml:space="preserve">. </w:t>
+      </w:r>
+      <w:r>
+        <w:rPr>
+          <w:lang w:val="en-US"/>
+        </w:rPr>
+        <w:t>Use the template sections below</w:t>
+      </w:r>
+      <w:r>
+        <w:rPr>
+          <w:lang w:val="en-US"/>
+        </w:rPr>
+        <w:t xml:space="preserve">. You can add new ones if necessary. </w:t>
+      </w:r>
+    </w:p>
+    <w:p>
+      <w:pPr>
         <w:pStyle w:val="berschrift1"/>
         <w:numPr>
           <w:ilvl w:val="0"/>
@@ -18,24 +74,197 @@
     </w:p>
     <w:p/>
     <w:p>
-      <w:pPr>
-        <w:jc w:val="both"/>
-        <w:rPr>
-          <w:lang w:val="en-US"/>
-        </w:rPr>
-      </w:pPr>
-      <w:r>
-        <w:rPr>
-          <w:lang w:val="en-US"/>
-        </w:rPr>
-        <w:t>In this document you can p</w:t>
-      </w:r>
-      <w:r>
-        <w:rPr>
-          <w:lang w:val="en-US"/>
-        </w:rPr>
-        <w:t xml:space="preserve">rovide detailed information to the samples and data you provide that is not covered by the remaining templates. In particular, description of sites, treatments, the project during which the samples and data were collected, methods to collect, transport, store, process and measure the samples and methods to process data. Below, there are some example sections listed. You can modify these or add new ones if necessary. </w:t>
-      </w:r>
+      <w:proofErr w:type="spellStart"/>
+      <w:r>
+        <w:t>Please</w:t>
+      </w:r>
+      <w:proofErr w:type="spellEnd"/>
+      <w:r>
+        <w:t xml:space="preserve"> </w:t>
+      </w:r>
+      <w:proofErr w:type="spellStart"/>
+      <w:r>
+        <w:t>give</w:t>
+      </w:r>
+      <w:proofErr w:type="spellEnd"/>
+      <w:r>
+        <w:t xml:space="preserve"> a </w:t>
+      </w:r>
+      <w:proofErr w:type="spellStart"/>
+      <w:r>
+        <w:t>short</w:t>
+      </w:r>
+      <w:proofErr w:type="spellEnd"/>
+      <w:r>
+        <w:t xml:space="preserve"> </w:t>
+      </w:r>
+      <w:proofErr w:type="spellStart"/>
+      <w:r>
+        <w:t>introduction</w:t>
+      </w:r>
+      <w:proofErr w:type="spellEnd"/>
+      <w:r>
+        <w:t xml:space="preserve"> </w:t>
+      </w:r>
+      <w:proofErr w:type="spellStart"/>
+      <w:r>
+        <w:t>to</w:t>
+      </w:r>
+      <w:proofErr w:type="spellEnd"/>
+      <w:r>
+        <w:t xml:space="preserve"> </w:t>
+      </w:r>
+      <w:proofErr w:type="spellStart"/>
+      <w:r>
+        <w:t>the</w:t>
+      </w:r>
+      <w:proofErr w:type="spellEnd"/>
+      <w:r>
+        <w:t xml:space="preserve"> </w:t>
+      </w:r>
+      <w:proofErr w:type="spellStart"/>
+      <w:r>
+        <w:t>data</w:t>
+      </w:r>
+      <w:proofErr w:type="spellEnd"/>
+      <w:r>
+        <w:t xml:space="preserve"> and </w:t>
+      </w:r>
+      <w:proofErr w:type="spellStart"/>
+      <w:r>
+        <w:t>project</w:t>
+      </w:r>
+      <w:proofErr w:type="spellEnd"/>
+      <w:r>
+        <w:t xml:space="preserve"> </w:t>
+      </w:r>
+      <w:proofErr w:type="spellStart"/>
+      <w:r>
+        <w:t>here</w:t>
+      </w:r>
+      <w:proofErr w:type="spellEnd"/>
+    </w:p>
+    <w:p>
+      <w:pPr>
+        <w:pStyle w:val="Listenabsatz"/>
+        <w:numPr>
+          <w:ilvl w:val="0"/>
+          <w:numId w:val="7"/>
+        </w:numPr>
+      </w:pPr>
+      <w:r>
+        <w:t xml:space="preserve">Research </w:t>
+      </w:r>
+      <w:proofErr w:type="spellStart"/>
+      <w:r>
+        <w:t>questions</w:t>
+      </w:r>
+      <w:proofErr w:type="spellEnd"/>
+    </w:p>
+    <w:p>
+      <w:pPr>
+        <w:pStyle w:val="Listenabsatz"/>
+        <w:numPr>
+          <w:ilvl w:val="0"/>
+          <w:numId w:val="7"/>
+        </w:numPr>
+      </w:pPr>
+      <w:proofErr w:type="spellStart"/>
+      <w:r>
+        <w:t>Planned</w:t>
+      </w:r>
+      <w:proofErr w:type="spellEnd"/>
+      <w:r>
+        <w:t xml:space="preserve"> </w:t>
+      </w:r>
+      <w:proofErr w:type="spellStart"/>
+      <w:r>
+        <w:t>experiments</w:t>
+      </w:r>
+      <w:proofErr w:type="spellEnd"/>
+    </w:p>
+    <w:p>
+      <w:pPr>
+        <w:pStyle w:val="Listenabsatz"/>
+        <w:numPr>
+          <w:ilvl w:val="0"/>
+          <w:numId w:val="7"/>
+        </w:numPr>
+      </w:pPr>
+      <w:proofErr w:type="spellStart"/>
+      <w:r>
+        <w:t>Planned</w:t>
+      </w:r>
+      <w:proofErr w:type="spellEnd"/>
+      <w:r>
+        <w:t xml:space="preserve"> </w:t>
+      </w:r>
+      <w:proofErr w:type="spellStart"/>
+      <w:r>
+        <w:t>measurements</w:t>
+      </w:r>
+      <w:proofErr w:type="spellEnd"/>
+    </w:p>
+    <w:p>
+      <w:pPr>
+        <w:pStyle w:val="Listenabsatz"/>
+        <w:numPr>
+          <w:ilvl w:val="0"/>
+          <w:numId w:val="7"/>
+        </w:numPr>
+      </w:pPr>
+      <w:proofErr w:type="spellStart"/>
+      <w:r>
+        <w:t>Expected</w:t>
+      </w:r>
+      <w:proofErr w:type="spellEnd"/>
+      <w:r>
+        <w:t xml:space="preserve"> </w:t>
+      </w:r>
+      <w:proofErr w:type="spellStart"/>
+      <w:r>
+        <w:t>outcomes</w:t>
+      </w:r>
+      <w:proofErr w:type="spellEnd"/>
+    </w:p>
+    <w:p>
+      <w:pPr>
+        <w:pStyle w:val="Listenabsatz"/>
+        <w:numPr>
+          <w:ilvl w:val="0"/>
+          <w:numId w:val="7"/>
+        </w:numPr>
+      </w:pPr>
+      <w:proofErr w:type="spellStart"/>
+      <w:r>
+        <w:t>Expected</w:t>
+      </w:r>
+      <w:proofErr w:type="spellEnd"/>
+      <w:r>
+        <w:t xml:space="preserve"> </w:t>
+      </w:r>
+      <w:proofErr w:type="spellStart"/>
+      <w:r>
+        <w:t>limitations</w:t>
+      </w:r>
+      <w:proofErr w:type="spellEnd"/>
+    </w:p>
+    <w:p>
+      <w:pPr>
+        <w:pStyle w:val="Listenabsatz"/>
+        <w:numPr>
+          <w:ilvl w:val="0"/>
+          <w:numId w:val="7"/>
+        </w:numPr>
+      </w:pPr>
+      <w:r>
+        <w:t>...</w:t>
+      </w:r>
+    </w:p>
+    <w:p>
+      <w:pPr>
+        <w:ind w:left="360"/>
+      </w:pPr>
     </w:p>
     <w:p>
       <w:pPr>
@@ -62,8 +291,6 @@
           <w:lang w:val="en-US"/>
         </w:rPr>
       </w:pPr>
-      <w:bookmarkStart w:id="0" w:name="_GoBack"/>
-      <w:bookmarkEnd w:id="0"/>
     </w:p>
     <w:p>
       <w:pPr>
@@ -188,6 +415,198 @@
         <w:rPr>
           <w:lang w:val="en-US"/>
         </w:rPr>
+        <w:t>Experimental design</w:t>
+      </w:r>
+    </w:p>
+    <w:p>
+      <w:pPr>
+        <w:rPr>
+          <w:lang w:val="en-US"/>
+        </w:rPr>
+      </w:pPr>
+    </w:p>
+    <w:p>
+      <w:pPr>
+        <w:rPr>
+          <w:lang w:val="en-US"/>
+        </w:rPr>
+      </w:pPr>
+      <w:r>
+        <w:rPr>
+          <w:lang w:val="en-US"/>
+        </w:rPr>
+        <w:t>In case the samples/data are from an experiment, provide a detailed description of the experimental design and how samples relate to different experimental units (e.g. how sample labels can be related to experimental units).</w:t>
+      </w:r>
+    </w:p>
+    <w:p>
+      <w:pPr>
+        <w:pStyle w:val="Listenabsatz"/>
+        <w:numPr>
+          <w:ilvl w:val="0"/>
+          <w:numId w:val="8"/>
+        </w:numPr>
+        <w:rPr>
+          <w:lang w:val="en-US"/>
+        </w:rPr>
+      </w:pPr>
+      <w:r>
+        <w:rPr>
+          <w:lang w:val="en-US"/>
+        </w:rPr>
+        <w:t>Experimental design</w:t>
+      </w:r>
+    </w:p>
+    <w:p>
+      <w:pPr>
+        <w:pStyle w:val="Listenabsatz"/>
+        <w:numPr>
+          <w:ilvl w:val="0"/>
+          <w:numId w:val="8"/>
+        </w:numPr>
+        <w:rPr>
+          <w:lang w:val="en-US"/>
+        </w:rPr>
+      </w:pPr>
+      <w:r>
+        <w:rPr>
+          <w:lang w:val="en-US"/>
+        </w:rPr>
+        <w:t>Number of replicates</w:t>
+      </w:r>
+    </w:p>
+    <w:p>
+      <w:pPr>
+        <w:pStyle w:val="Listenabsatz"/>
+        <w:numPr>
+          <w:ilvl w:val="0"/>
+          <w:numId w:val="8"/>
+        </w:numPr>
+        <w:rPr>
+          <w:lang w:val="en-US"/>
+        </w:rPr>
+      </w:pPr>
+      <w:r>
+        <w:rPr>
+          <w:lang w:val="en-US"/>
+        </w:rPr>
+        <w:t>Treatments</w:t>
+      </w:r>
+    </w:p>
+    <w:p>
+      <w:pPr>
+        <w:pStyle w:val="Listenabsatz"/>
+        <w:numPr>
+          <w:ilvl w:val="0"/>
+          <w:numId w:val="8"/>
+        </w:numPr>
+        <w:rPr>
+          <w:lang w:val="en-US"/>
+        </w:rPr>
+      </w:pPr>
+      <w:r>
+        <w:rPr>
+          <w:lang w:val="en-US"/>
+        </w:rPr>
+        <w:t>Start, end of the experiment</w:t>
+      </w:r>
+    </w:p>
+    <w:p>
+      <w:pPr>
+        <w:pStyle w:val="Listenabsatz"/>
+        <w:numPr>
+          <w:ilvl w:val="0"/>
+          <w:numId w:val="8"/>
+        </w:numPr>
+        <w:rPr>
+          <w:lang w:val="en-US"/>
+        </w:rPr>
+      </w:pPr>
+      <w:r>
+        <w:rPr>
+          <w:lang w:val="en-US"/>
+        </w:rPr>
+        <w:t>Sampling/</w:t>
+      </w:r>
+      <w:proofErr w:type="spellStart"/>
+      <w:r>
+        <w:rPr>
+          <w:lang w:val="en-US"/>
+        </w:rPr>
+        <w:t>measurmeent</w:t>
+      </w:r>
+      <w:proofErr w:type="spellEnd"/>
+      <w:r>
+        <w:rPr>
+          <w:lang w:val="en-US"/>
+        </w:rPr>
+        <w:t xml:space="preserve"> campaigns (dates, treatments).</w:t>
+      </w:r>
+    </w:p>
+    <w:p>
+      <w:pPr>
+        <w:pStyle w:val="Listenabsatz"/>
+        <w:numPr>
+          <w:ilvl w:val="0"/>
+          <w:numId w:val="8"/>
+        </w:numPr>
+        <w:rPr>
+          <w:lang w:val="en-US"/>
+        </w:rPr>
+      </w:pPr>
+      <w:r>
+        <w:rPr>
+          <w:lang w:val="en-US"/>
+        </w:rPr>
+        <w:t xml:space="preserve">What processes were controlled during the experiment, how were factors </w:t>
+      </w:r>
+      <w:proofErr w:type="spellStart"/>
+      <w:r>
+        <w:rPr>
+          <w:lang w:val="en-US"/>
+        </w:rPr>
+        <w:t>cntrolled</w:t>
+      </w:r>
+      <w:proofErr w:type="spellEnd"/>
+      <w:r>
+        <w:rPr>
+          <w:lang w:val="en-US"/>
+        </w:rPr>
+        <w:t xml:space="preserve"> (instruments used, ...).</w:t>
+      </w:r>
+    </w:p>
+    <w:p>
+      <w:pPr>
+        <w:pStyle w:val="Listenabsatz"/>
+        <w:numPr>
+          <w:ilvl w:val="0"/>
+          <w:numId w:val="8"/>
+        </w:numPr>
+        <w:rPr>
+          <w:lang w:val="en-US"/>
+        </w:rPr>
+      </w:pPr>
+      <w:r>
+        <w:rPr>
+          <w:lang w:val="en-US"/>
+        </w:rPr>
+        <w:t>...</w:t>
+      </w:r>
+    </w:p>
+    <w:p>
+      <w:pPr>
+        <w:pStyle w:val="berschrift1"/>
+        <w:numPr>
+          <w:ilvl w:val="0"/>
+          <w:numId w:val="1"/>
+        </w:numPr>
+        <w:rPr>
+          <w:lang w:val="en-US"/>
+        </w:rPr>
+      </w:pPr>
+      <w:r>
+        <w:rPr>
+          <w:lang w:val="en-US"/>
+        </w:rPr>
         <w:t>Sample collection</w:t>
       </w:r>
     </w:p>
@@ -231,6 +650,7 @@
         <w:rPr>
           <w:lang w:val="en-US"/>
         </w:rPr>
+        <w:lastRenderedPageBreak/>
         <w:t>Tools used for sampling (corer, core cutting device, packaging material)</w:t>
       </w:r>
     </w:p>
@@ -328,19 +748,25 @@
         <w:rPr>
           <w:lang w:val="en-US"/>
         </w:rPr>
-        <w:t xml:space="preserve">How were samples dried (temperature, duration, device), </w:t>
-      </w:r>
-      <w:r>
-        <w:rPr>
-          <w:lang w:val="en-US"/>
-        </w:rPr>
-        <w:t>milled (device, special procedure),</w:t>
-      </w:r>
-      <w:r>
-        <w:rPr>
-          <w:lang w:val="en-US"/>
-        </w:rPr>
-        <w:t xml:space="preserve"> stored, …</w:t>
+        <w:t>How were samples dried (temperature, duration, device), milled (device, special procedure), stored, …</w:t>
+      </w:r>
+    </w:p>
+    <w:p>
+      <w:pPr>
+        <w:pStyle w:val="Listenabsatz"/>
+        <w:numPr>
+          <w:ilvl w:val="0"/>
+          <w:numId w:val="4"/>
+        </w:numPr>
+        <w:rPr>
+          <w:lang w:val="en-US"/>
+        </w:rPr>
+      </w:pPr>
+      <w:r>
+        <w:rPr>
+          <w:lang w:val="en-US"/>
+        </w:rPr>
+        <w:t>...</w:t>
       </w:r>
     </w:p>
     <w:p>
@@ -488,19 +914,7 @@
         <w:rPr>
           <w:lang w:val="en-US"/>
         </w:rPr>
-        <w:t xml:space="preserve">For each measured variable (e.g. </w:t>
-      </w:r>
-      <w:r>
-        <w:rPr>
-          <w:lang w:val="en-US"/>
-        </w:rPr>
-        <w:t>MIR/FTIR/ATR</w:t>
-      </w:r>
-      <w:r>
-        <w:rPr>
-          <w:lang w:val="en-US"/>
-        </w:rPr>
-        <w:t xml:space="preserve"> spectra, N content, …)</w:t>
+        <w:t>For each measured variable (e.g. MIR/FTIR/ATR spectra, N content, …)</w:t>
       </w:r>
     </w:p>
     <w:p>
@@ -554,8 +968,188 @@
         <w:rPr>
           <w:lang w:val="en-US"/>
         </w:rPr>
+        <w:t>…</w:t>
+      </w:r>
+    </w:p>
+    <w:p>
+      <w:pPr>
+        <w:pStyle w:val="Listenabsatz"/>
+        <w:rPr>
+          <w:lang w:val="en-US"/>
+        </w:rPr>
+      </w:pPr>
+    </w:p>
+    <w:p>
+      <w:pPr>
+        <w:pStyle w:val="berschrift1"/>
+        <w:numPr>
+          <w:ilvl w:val="0"/>
+          <w:numId w:val="1"/>
+        </w:numPr>
+        <w:rPr>
+          <w:lang w:val="en-US"/>
+        </w:rPr>
+      </w:pPr>
+      <w:r>
+        <w:rPr>
+          <w:lang w:val="en-US"/>
+        </w:rPr>
+        <w:t>Acknowledgements</w:t>
+      </w:r>
+    </w:p>
+    <w:p>
+      <w:pPr>
+        <w:rPr>
+          <w:lang w:val="en-US"/>
+        </w:rPr>
+      </w:pPr>
+    </w:p>
+    <w:p>
+      <w:pPr>
+        <w:rPr>
+          <w:lang w:val="en-US"/>
+        </w:rPr>
+      </w:pPr>
+      <w:r>
+        <w:rPr>
+          <w:lang w:val="en-US"/>
+        </w:rPr>
+        <w:t>How was the study funded (with grant organizations and numbers). Which persons/organizations should be acknowledged?</w:t>
+      </w:r>
+    </w:p>
+    <w:p>
+      <w:pPr>
+        <w:pStyle w:val="berschrift1"/>
+        <w:rPr>
+          <w:lang w:val="en-US"/>
+        </w:rPr>
+      </w:pPr>
+    </w:p>
+    <w:p>
+      <w:pPr>
+        <w:pStyle w:val="berschrift1"/>
+        <w:numPr>
+          <w:ilvl w:val="0"/>
+          <w:numId w:val="1"/>
+        </w:numPr>
+        <w:rPr>
+          <w:lang w:val="en-US"/>
+        </w:rPr>
+      </w:pPr>
+      <w:r>
+        <w:rPr>
+          <w:lang w:val="en-US"/>
+        </w:rPr>
+        <w:t>Terms of Use</w:t>
+      </w:r>
+    </w:p>
+    <w:p>
+      <w:pPr>
+        <w:rPr>
+          <w:lang w:val="en-US"/>
+        </w:rPr>
+      </w:pPr>
+    </w:p>
+    <w:p>
+      <w:pPr>
+        <w:rPr>
+          <w:lang w:val="en-US"/>
+        </w:rPr>
+      </w:pPr>
+      <w:r>
+        <w:rPr>
+          <w:lang w:val="en-US"/>
+        </w:rPr>
+        <w:t>Under which conditions can the samples and/or data be used? You should specify a license here, e.g. a creative commons license (</w:t>
+      </w:r>
+      <w:hyperlink r:id="rId5" w:history="1">
+        <w:r>
+          <w:rPr>
+            <w:rStyle w:val="Hyperlink"/>
+            <w:lang w:val="en-US"/>
+          </w:rPr>
+          <w:t>https://creativecommons.org/licenses/</w:t>
+        </w:r>
+      </w:hyperlink>
+      <w:r>
+        <w:rPr>
+          <w:lang w:val="en-US"/>
+        </w:rPr>
+        <w:t>). In addition or alternatively, you can describe verbally under which conditions samples and/or data can be used by others.</w:t>
+      </w:r>
+    </w:p>
+    <w:p>
+      <w:pPr>
+        <w:rPr>
+          <w:lang w:val="en-US"/>
+        </w:rPr>
+      </w:pPr>
+      <w:r>
+        <w:rPr>
+          <w:lang w:val="en-US"/>
+        </w:rPr>
+        <w:t>Examples:</w:t>
+      </w:r>
+    </w:p>
+    <w:p>
+      <w:pPr>
+        <w:pStyle w:val="Listenabsatz"/>
+        <w:numPr>
+          <w:ilvl w:val="0"/>
+          <w:numId w:val="10"/>
+        </w:numPr>
+        <w:rPr>
+          <w:lang w:val="en-US"/>
+        </w:rPr>
+      </w:pPr>
+      <w:r>
+        <w:rPr>
+          <w:lang w:val="en-US"/>
+        </w:rPr>
+        <w:t>Data are licensed under the CC BY 4.0 license. Please cite the data as: ENTER CITING STATEMENT HERE.</w:t>
+      </w:r>
+    </w:p>
+    <w:p>
+      <w:pPr>
+        <w:pStyle w:val="Listenabsatz"/>
+        <w:numPr>
+          <w:ilvl w:val="0"/>
+          <w:numId w:val="10"/>
+        </w:numPr>
+        <w:rPr>
+          <w:lang w:val="en-US"/>
+        </w:rPr>
+      </w:pPr>
+      <w:r>
+        <w:rPr>
+          <w:lang w:val="en-US"/>
+        </w:rPr>
         <w:lastRenderedPageBreak/>
-        <w:t>…</w:t>
+        <w:t xml:space="preserve">Data are licensed under the CC BY 4.0 license. </w:t>
+      </w:r>
+      <w:r>
+        <w:rPr>
+          <w:lang w:val="en-US"/>
+        </w:rPr>
+        <w:t>Please contact ... if you plan to use the data</w:t>
+      </w:r>
+      <w:r>
+        <w:rPr>
+          <w:lang w:val="en-US"/>
+        </w:rPr>
+        <w:t xml:space="preserve"> to ask if ... wants to get involved as co-author in the project in which you plan to use the data</w:t>
+      </w:r>
+      <w:r>
+        <w:rPr>
+          <w:lang w:val="en-US"/>
+        </w:rPr>
+        <w:t xml:space="preserve">. </w:t>
+      </w:r>
+      <w:r>
+        <w:rPr>
+          <w:lang w:val="en-US"/>
+        </w:rPr>
+        <w:t>Please cite the data as: ENTER CITING STATEMENT HERE.</w:t>
       </w:r>
     </w:p>
     <w:p>
@@ -593,7 +1187,43 @@
         <w:rPr>
           <w:lang w:val="en-US"/>
         </w:rPr>
+        <w:t>Give two lists of references:</w:t>
+      </w:r>
+    </w:p>
+    <w:p>
+      <w:pPr>
+        <w:pStyle w:val="Listenabsatz"/>
+        <w:numPr>
+          <w:ilvl w:val="0"/>
+          <w:numId w:val="11"/>
+        </w:numPr>
+        <w:rPr>
+          <w:lang w:val="en-US"/>
+        </w:rPr>
+      </w:pPr>
+      <w:r>
+        <w:rPr>
+          <w:lang w:val="en-US"/>
+        </w:rPr>
         <w:t>What publications were published using the data?</w:t>
+      </w:r>
+    </w:p>
+    <w:p>
+      <w:pPr>
+        <w:pStyle w:val="Listenabsatz"/>
+        <w:numPr>
+          <w:ilvl w:val="0"/>
+          <w:numId w:val="11"/>
+        </w:numPr>
+        <w:rPr>
+          <w:lang w:val="en-US"/>
+        </w:rPr>
+      </w:pPr>
+      <w:r>
+        <w:rPr>
+          <w:lang w:val="en-US"/>
+        </w:rPr>
+        <w:t>What publications did you cite in this document?</w:t>
       </w:r>
     </w:p>
     <w:sectPr>
@@ -607,8 +1237,121 @@
 </file>
 
 <file path=word/numbering.xml><?xml version="1.0" encoding="utf-8"?>
-<w:numbering xmlns:wpc="http://schemas.microsoft.com/office/word/2010/wordprocessingCanvas" xmlns:cx="http://schemas.microsoft.com/office/drawing/2014/chartex" xmlns:cx1="http://schemas.microsoft.com/office/drawing/2015/9/8/chartex" xmlns:cx2="http://schemas.microsoft.com/office/drawing/2015/10/21/chartex" xmlns:cx3="http://schemas.microsoft.com/office/drawing/2016/5/9/chartex" xmlns:cx4="http://schemas.microsoft.com/office/drawing/2016/5/10/chartex" xmlns:cx5="http://schemas.microsoft.com/office/drawing/2016/5/11/chartex" xmlns:cx6="http://schemas.microsoft.com/office/drawing/2016/5/12/chartex" xmlns:cx7="http://schemas.microsoft.com/office/drawing/2016/5/13/chartex" xmlns:cx8="http://schemas.microsoft.com/office/drawing/2016/5/14/chartex" xmlns:mc="http://schemas.openxmlformats.org/markup-compatibility/2006" xmlns:aink="http://schemas.microsoft.com/office/drawing/2016/ink" xmlns:am3d="http://schemas.microsoft.com/office/drawing/2017/model3d" xmlns:o="urn:schemas-microsoft-com:office:office" xmlns:r="http://schemas.openxmlformats.org/officeDocument/2006/relationships" xmlns:m="http://schemas.openxmlformats.org/officeDocument/2006/math" xmlns:v="urn:schemas-microsoft-com:vml" xmlns:wp14="http://schemas.microsoft.com/office/word/2010/wordprocessingDrawing" xmlns:wp="http://schemas.openxmlformats.org/drawingml/2006/wordprocessingDrawing" xmlns:w10="urn:schemas-microsoft-com:office:word" xmlns:w="http://schemas.openxmlformats.org/wordprocessingml/2006/main" xmlns:w14="http://schemas.microsoft.com/office/word/2010/wordml" xmlns:w15="http://schemas.microsoft.com/office/word/2012/wordml" xmlns:w16cid="http://schemas.microsoft.com/office/word/2016/wordml/cid" xmlns:w16se="http://schemas.microsoft.com/office/word/2015/wordml/symex" xmlns:wpg="http://schemas.microsoft.com/office/word/2010/wordprocessingGroup" xmlns:wpi="http://schemas.microsoft.com/office/word/2010/wordprocessingInk" xmlns:wne="http://schemas.microsoft.com/office/word/2006/wordml" xmlns:wps="http://schemas.microsoft.com/office/word/2010/wordprocessingShape" mc:Ignorable="w14 w15 w16se w16cid wp14">
+<w:numbering xmlns:wpc="http://schemas.microsoft.com/office/word/2010/wordprocessingCanvas" xmlns:cx="http://schemas.microsoft.com/office/drawing/2014/chartex" xmlns:cx1="http://schemas.microsoft.com/office/drawing/2015/9/8/chartex" xmlns:cx2="http://schemas.microsoft.com/office/drawing/2015/10/21/chartex" xmlns:cx3="http://schemas.microsoft.com/office/drawing/2016/5/9/chartex" xmlns:cx4="http://schemas.microsoft.com/office/drawing/2016/5/10/chartex" xmlns:cx5="http://schemas.microsoft.com/office/drawing/2016/5/11/chartex" xmlns:cx6="http://schemas.microsoft.com/office/drawing/2016/5/12/chartex" xmlns:cx7="http://schemas.microsoft.com/office/drawing/2016/5/13/chartex" xmlns:cx8="http://schemas.microsoft.com/office/drawing/2016/5/14/chartex" xmlns:mc="http://schemas.openxmlformats.org/markup-compatibility/2006" xmlns:aink="http://schemas.microsoft.com/office/drawing/2016/ink" xmlns:am3d="http://schemas.microsoft.com/office/drawing/2017/model3d" xmlns:o="urn:schemas-microsoft-com:office:office" xmlns:r="http://schemas.openxmlformats.org/officeDocument/2006/relationships" xmlns:m="http://schemas.openxmlformats.org/officeDocument/2006/math" xmlns:v="urn:schemas-microsoft-com:vml" xmlns:wp14="http://schemas.microsoft.com/office/word/2010/wordprocessingDrawing" xmlns:wp="http://schemas.openxmlformats.org/drawingml/2006/wordprocessingDrawing" xmlns:w10="urn:schemas-microsoft-com:office:word" xmlns:w="http://schemas.openxmlformats.org/wordprocessingml/2006/main" xmlns:w14="http://schemas.microsoft.com/office/word/2010/wordml" xmlns:w15="http://schemas.microsoft.com/office/word/2012/wordml" xmlns:w16cex="http://schemas.microsoft.com/office/word/2018/wordml/cex" xmlns:w16cid="http://schemas.microsoft.com/office/word/2016/wordml/cid" xmlns:w16="http://schemas.microsoft.com/office/word/2018/wordml" xmlns:w16sdtdh="http://schemas.microsoft.com/office/word/2020/wordml/sdtdatahash" xmlns:w16se="http://schemas.microsoft.com/office/word/2015/wordml/symex" xmlns:wpg="http://schemas.microsoft.com/office/word/2010/wordprocessingGroup" xmlns:wpi="http://schemas.microsoft.com/office/word/2010/wordprocessingInk" xmlns:wne="http://schemas.microsoft.com/office/word/2006/wordml" xmlns:wps="http://schemas.microsoft.com/office/word/2010/wordprocessingShape" mc:Ignorable="w14 w15 w16se w16cid w16 w16cex w16sdtdh wp14">
   <w:abstractNum w:abstractNumId="0" w15:restartNumberingAfterBreak="0">
+    <w:nsid w:val="000747DC"/>
+    <w:multiLevelType w:val="hybridMultilevel"/>
+    <w:tmpl w:val="324878D8"/>
+    <w:lvl w:ilvl="0" w:tplc="04070001">
+      <w:start w:val="1"/>
+      <w:numFmt w:val="bullet"/>
+      <w:lvlText w:val=""/>
+      <w:lvlJc w:val="left"/>
+      <w:pPr>
+        <w:ind w:left="720" w:hanging="360"/>
+      </w:pPr>
+      <w:rPr>
+        <w:rFonts w:ascii="Symbol" w:hAnsi="Symbol" w:hint="default"/>
+      </w:rPr>
+    </w:lvl>
+    <w:lvl w:ilvl="1" w:tplc="04070003" w:tentative="1">
+      <w:start w:val="1"/>
+      <w:numFmt w:val="bullet"/>
+      <w:lvlText w:val="o"/>
+      <w:lvlJc w:val="left"/>
+      <w:pPr>
+        <w:ind w:left="1440" w:hanging="360"/>
+      </w:pPr>
+      <w:rPr>
+        <w:rFonts w:ascii="Courier New" w:hAnsi="Courier New" w:cs="Courier New" w:hint="default"/>
+      </w:rPr>
+    </w:lvl>
+    <w:lvl w:ilvl="2" w:tplc="04070005" w:tentative="1">
+      <w:start w:val="1"/>
+      <w:numFmt w:val="bullet"/>
+      <w:lvlText w:val=""/>
+      <w:lvlJc w:val="left"/>
+      <w:pPr>
+        <w:ind w:left="2160" w:hanging="360"/>
+      </w:pPr>
+      <w:rPr>
+        <w:rFonts w:ascii="Wingdings" w:hAnsi="Wingdings" w:hint="default"/>
+      </w:rPr>
+    </w:lvl>
+    <w:lvl w:ilvl="3" w:tplc="04070001" w:tentative="1">
+      <w:start w:val="1"/>
+      <w:numFmt w:val="bullet"/>
+      <w:lvlText w:val=""/>
+      <w:lvlJc w:val="left"/>
+      <w:pPr>
+        <w:ind w:left="2880" w:hanging="360"/>
+      </w:pPr>
+      <w:rPr>
+        <w:rFonts w:ascii="Symbol" w:hAnsi="Symbol" w:hint="default"/>
+      </w:rPr>
+    </w:lvl>
+    <w:lvl w:ilvl="4" w:tplc="04070003" w:tentative="1">
+      <w:start w:val="1"/>
+      <w:numFmt w:val="bullet"/>
+      <w:lvlText w:val="o"/>
+      <w:lvlJc w:val="left"/>
+      <w:pPr>
+        <w:ind w:left="3600" w:hanging="360"/>
+      </w:pPr>
+      <w:rPr>
+        <w:rFonts w:ascii="Courier New" w:hAnsi="Courier New" w:cs="Courier New" w:hint="default"/>
+      </w:rPr>
+    </w:lvl>
+    <w:lvl w:ilvl="5" w:tplc="04070005" w:tentative="1">
+      <w:start w:val="1"/>
+      <w:numFmt w:val="bullet"/>
+      <w:lvlText w:val=""/>
+      <w:lvlJc w:val="left"/>
+      <w:pPr>
+        <w:ind w:left="4320" w:hanging="360"/>
+      </w:pPr>
+      <w:rPr>
+        <w:rFonts w:ascii="Wingdings" w:hAnsi="Wingdings" w:hint="default"/>
+      </w:rPr>
+    </w:lvl>
+    <w:lvl w:ilvl="6" w:tplc="04070001" w:tentative="1">
+      <w:start w:val="1"/>
+      <w:numFmt w:val="bullet"/>
+      <w:lvlText w:val=""/>
+      <w:lvlJc w:val="left"/>
+      <w:pPr>
+        <w:ind w:left="5040" w:hanging="360"/>
+      </w:pPr>
+      <w:rPr>
+        <w:rFonts w:ascii="Symbol" w:hAnsi="Symbol" w:hint="default"/>
+      </w:rPr>
+    </w:lvl>
+    <w:lvl w:ilvl="7" w:tplc="04070003" w:tentative="1">
+      <w:start w:val="1"/>
+      <w:numFmt w:val="bullet"/>
+      <w:lvlText w:val="o"/>
+      <w:lvlJc w:val="left"/>
+      <w:pPr>
+        <w:ind w:left="5760" w:hanging="360"/>
+      </w:pPr>
+      <w:rPr>
+        <w:rFonts w:ascii="Courier New" w:hAnsi="Courier New" w:cs="Courier New" w:hint="default"/>
+      </w:rPr>
+    </w:lvl>
+    <w:lvl w:ilvl="8" w:tplc="04070005" w:tentative="1">
+      <w:start w:val="1"/>
+      <w:numFmt w:val="bullet"/>
+      <w:lvlText w:val=""/>
+      <w:lvlJc w:val="left"/>
+      <w:pPr>
+        <w:ind w:left="6480" w:hanging="360"/>
+      </w:pPr>
+      <w:rPr>
+        <w:rFonts w:ascii="Wingdings" w:hAnsi="Wingdings" w:hint="default"/>
+      </w:rPr>
+    </w:lvl>
+  </w:abstractNum>
+  <w:abstractNum w:abstractNumId="1" w15:restartNumberingAfterBreak="0">
     <w:nsid w:val="05F37424"/>
     <w:multiLevelType w:val="hybridMultilevel"/>
     <w:tmpl w:val="59245206"/>
@@ -721,7 +1464,120 @@
       </w:rPr>
     </w:lvl>
   </w:abstractNum>
-  <w:abstractNum w:abstractNumId="1" w15:restartNumberingAfterBreak="0">
+  <w:abstractNum w:abstractNumId="2" w15:restartNumberingAfterBreak="0">
+    <w:nsid w:val="09B91D8F"/>
+    <w:multiLevelType w:val="hybridMultilevel"/>
+    <w:tmpl w:val="5E14C3BA"/>
+    <w:lvl w:ilvl="0" w:tplc="04070001">
+      <w:start w:val="1"/>
+      <w:numFmt w:val="bullet"/>
+      <w:lvlText w:val=""/>
+      <w:lvlJc w:val="left"/>
+      <w:pPr>
+        <w:ind w:left="720" w:hanging="360"/>
+      </w:pPr>
+      <w:rPr>
+        <w:rFonts w:ascii="Symbol" w:hAnsi="Symbol" w:hint="default"/>
+      </w:rPr>
+    </w:lvl>
+    <w:lvl w:ilvl="1" w:tplc="04070003" w:tentative="1">
+      <w:start w:val="1"/>
+      <w:numFmt w:val="bullet"/>
+      <w:lvlText w:val="o"/>
+      <w:lvlJc w:val="left"/>
+      <w:pPr>
+        <w:ind w:left="1440" w:hanging="360"/>
+      </w:pPr>
+      <w:rPr>
+        <w:rFonts w:ascii="Courier New" w:hAnsi="Courier New" w:cs="Courier New" w:hint="default"/>
+      </w:rPr>
+    </w:lvl>
+    <w:lvl w:ilvl="2" w:tplc="04070005" w:tentative="1">
+      <w:start w:val="1"/>
+      <w:numFmt w:val="bullet"/>
+      <w:lvlText w:val=""/>
+      <w:lvlJc w:val="left"/>
+      <w:pPr>
+        <w:ind w:left="2160" w:hanging="360"/>
+      </w:pPr>
+      <w:rPr>
+        <w:rFonts w:ascii="Wingdings" w:hAnsi="Wingdings" w:hint="default"/>
+      </w:rPr>
+    </w:lvl>
+    <w:lvl w:ilvl="3" w:tplc="04070001" w:tentative="1">
+      <w:start w:val="1"/>
+      <w:numFmt w:val="bullet"/>
+      <w:lvlText w:val=""/>
+      <w:lvlJc w:val="left"/>
+      <w:pPr>
+        <w:ind w:left="2880" w:hanging="360"/>
+      </w:pPr>
+      <w:rPr>
+        <w:rFonts w:ascii="Symbol" w:hAnsi="Symbol" w:hint="default"/>
+      </w:rPr>
+    </w:lvl>
+    <w:lvl w:ilvl="4" w:tplc="04070003" w:tentative="1">
+      <w:start w:val="1"/>
+      <w:numFmt w:val="bullet"/>
+      <w:lvlText w:val="o"/>
+      <w:lvlJc w:val="left"/>
+      <w:pPr>
+        <w:ind w:left="3600" w:hanging="360"/>
+      </w:pPr>
+      <w:rPr>
+        <w:rFonts w:ascii="Courier New" w:hAnsi="Courier New" w:cs="Courier New" w:hint="default"/>
+      </w:rPr>
+    </w:lvl>
+    <w:lvl w:ilvl="5" w:tplc="04070005" w:tentative="1">
+      <w:start w:val="1"/>
+      <w:numFmt w:val="bullet"/>
+      <w:lvlText w:val=""/>
+      <w:lvlJc w:val="left"/>
+      <w:pPr>
+        <w:ind w:left="4320" w:hanging="360"/>
+      </w:pPr>
+      <w:rPr>
+        <w:rFonts w:ascii="Wingdings" w:hAnsi="Wingdings" w:hint="default"/>
+      </w:rPr>
+    </w:lvl>
+    <w:lvl w:ilvl="6" w:tplc="04070001" w:tentative="1">
+      <w:start w:val="1"/>
+      <w:numFmt w:val="bullet"/>
+      <w:lvlText w:val=""/>
+      <w:lvlJc w:val="left"/>
+      <w:pPr>
+        <w:ind w:left="5040" w:hanging="360"/>
+      </w:pPr>
+      <w:rPr>
+        <w:rFonts w:ascii="Symbol" w:hAnsi="Symbol" w:hint="default"/>
+      </w:rPr>
+    </w:lvl>
+    <w:lvl w:ilvl="7" w:tplc="04070003" w:tentative="1">
+      <w:start w:val="1"/>
+      <w:numFmt w:val="bullet"/>
+      <w:lvlText w:val="o"/>
+      <w:lvlJc w:val="left"/>
+      <w:pPr>
+        <w:ind w:left="5760" w:hanging="360"/>
+      </w:pPr>
+      <w:rPr>
+        <w:rFonts w:ascii="Courier New" w:hAnsi="Courier New" w:cs="Courier New" w:hint="default"/>
+      </w:rPr>
+    </w:lvl>
+    <w:lvl w:ilvl="8" w:tplc="04070005" w:tentative="1">
+      <w:start w:val="1"/>
+      <w:numFmt w:val="bullet"/>
+      <w:lvlText w:val=""/>
+      <w:lvlJc w:val="left"/>
+      <w:pPr>
+        <w:ind w:left="6480" w:hanging="360"/>
+      </w:pPr>
+      <w:rPr>
+        <w:rFonts w:ascii="Wingdings" w:hAnsi="Wingdings" w:hint="default"/>
+      </w:rPr>
+    </w:lvl>
+  </w:abstractNum>
+  <w:abstractNum w:abstractNumId="3" w15:restartNumberingAfterBreak="0">
     <w:nsid w:val="09E8335D"/>
     <w:multiLevelType w:val="hybridMultilevel"/>
     <w:tmpl w:val="5914D97C"/>
@@ -834,7 +1690,292 @@
       </w:rPr>
     </w:lvl>
   </w:abstractNum>
-  <w:abstractNum w:abstractNumId="2" w15:restartNumberingAfterBreak="0">
+  <w:abstractNum w:abstractNumId="4" w15:restartNumberingAfterBreak="0">
+    <w:nsid w:val="0E3654A7"/>
+    <w:multiLevelType w:val="hybridMultilevel"/>
+    <w:tmpl w:val="A1C69DB4"/>
+    <w:lvl w:ilvl="0" w:tplc="0407000F">
+      <w:start w:val="1"/>
+      <w:numFmt w:val="decimal"/>
+      <w:lvlText w:val="%1."/>
+      <w:lvlJc w:val="left"/>
+      <w:pPr>
+        <w:ind w:left="720" w:hanging="360"/>
+      </w:pPr>
+    </w:lvl>
+    <w:lvl w:ilvl="1" w:tplc="04070019" w:tentative="1">
+      <w:start w:val="1"/>
+      <w:numFmt w:val="lowerLetter"/>
+      <w:lvlText w:val="%2."/>
+      <w:lvlJc w:val="left"/>
+      <w:pPr>
+        <w:ind w:left="1440" w:hanging="360"/>
+      </w:pPr>
+    </w:lvl>
+    <w:lvl w:ilvl="2" w:tplc="0407001B" w:tentative="1">
+      <w:start w:val="1"/>
+      <w:numFmt w:val="lowerRoman"/>
+      <w:lvlText w:val="%3."/>
+      <w:lvlJc w:val="right"/>
+      <w:pPr>
+        <w:ind w:left="2160" w:hanging="180"/>
+      </w:pPr>
+    </w:lvl>
+    <w:lvl w:ilvl="3" w:tplc="0407000F" w:tentative="1">
+      <w:start w:val="1"/>
+      <w:numFmt w:val="decimal"/>
+      <w:lvlText w:val="%4."/>
+      <w:lvlJc w:val="left"/>
+      <w:pPr>
+        <w:ind w:left="2880" w:hanging="360"/>
+      </w:pPr>
+    </w:lvl>
+    <w:lvl w:ilvl="4" w:tplc="04070019" w:tentative="1">
+      <w:start w:val="1"/>
+      <w:numFmt w:val="lowerLetter"/>
+      <w:lvlText w:val="%5."/>
+      <w:lvlJc w:val="left"/>
+      <w:pPr>
+        <w:ind w:left="3600" w:hanging="360"/>
+      </w:pPr>
+    </w:lvl>
+    <w:lvl w:ilvl="5" w:tplc="0407001B" w:tentative="1">
+      <w:start w:val="1"/>
+      <w:numFmt w:val="lowerRoman"/>
+      <w:lvlText w:val="%6."/>
+      <w:lvlJc w:val="right"/>
+      <w:pPr>
+        <w:ind w:left="4320" w:hanging="180"/>
+      </w:pPr>
+    </w:lvl>
+    <w:lvl w:ilvl="6" w:tplc="0407000F" w:tentative="1">
+      <w:start w:val="1"/>
+      <w:numFmt w:val="decimal"/>
+      <w:lvlText w:val="%7."/>
+      <w:lvlJc w:val="left"/>
+      <w:pPr>
+        <w:ind w:left="5040" w:hanging="360"/>
+      </w:pPr>
+    </w:lvl>
+    <w:lvl w:ilvl="7" w:tplc="04070019" w:tentative="1">
+      <w:start w:val="1"/>
+      <w:numFmt w:val="lowerLetter"/>
+      <w:lvlText w:val="%8."/>
+      <w:lvlJc w:val="left"/>
+      <w:pPr>
+        <w:ind w:left="5760" w:hanging="360"/>
+      </w:pPr>
+    </w:lvl>
+    <w:lvl w:ilvl="8" w:tplc="0407001B" w:tentative="1">
+      <w:start w:val="1"/>
+      <w:numFmt w:val="lowerRoman"/>
+      <w:lvlText w:val="%9."/>
+      <w:lvlJc w:val="right"/>
+      <w:pPr>
+        <w:ind w:left="6480" w:hanging="180"/>
+      </w:pPr>
+    </w:lvl>
+  </w:abstractNum>
+  <w:abstractNum w:abstractNumId="5" w15:restartNumberingAfterBreak="0">
+    <w:nsid w:val="176B2A0E"/>
+    <w:multiLevelType w:val="hybridMultilevel"/>
+    <w:tmpl w:val="7C183472"/>
+    <w:lvl w:ilvl="0" w:tplc="0407000F">
+      <w:start w:val="1"/>
+      <w:numFmt w:val="decimal"/>
+      <w:lvlText w:val="%1."/>
+      <w:lvlJc w:val="left"/>
+      <w:pPr>
+        <w:ind w:left="720" w:hanging="360"/>
+      </w:pPr>
+    </w:lvl>
+    <w:lvl w:ilvl="1" w:tplc="04070019" w:tentative="1">
+      <w:start w:val="1"/>
+      <w:numFmt w:val="lowerLetter"/>
+      <w:lvlText w:val="%2."/>
+      <w:lvlJc w:val="left"/>
+      <w:pPr>
+        <w:ind w:left="1440" w:hanging="360"/>
+      </w:pPr>
+    </w:lvl>
+    <w:lvl w:ilvl="2" w:tplc="0407001B" w:tentative="1">
+      <w:start w:val="1"/>
+      <w:numFmt w:val="lowerRoman"/>
+      <w:lvlText w:val="%3."/>
+      <w:lvlJc w:val="right"/>
+      <w:pPr>
+        <w:ind w:left="2160" w:hanging="180"/>
+      </w:pPr>
+    </w:lvl>
+    <w:lvl w:ilvl="3" w:tplc="0407000F" w:tentative="1">
+      <w:start w:val="1"/>
+      <w:numFmt w:val="decimal"/>
+      <w:lvlText w:val="%4."/>
+      <w:lvlJc w:val="left"/>
+      <w:pPr>
+        <w:ind w:left="2880" w:hanging="360"/>
+      </w:pPr>
+    </w:lvl>
+    <w:lvl w:ilvl="4" w:tplc="04070019" w:tentative="1">
+      <w:start w:val="1"/>
+      <w:numFmt w:val="lowerLetter"/>
+      <w:lvlText w:val="%5."/>
+      <w:lvlJc w:val="left"/>
+      <w:pPr>
+        <w:ind w:left="3600" w:hanging="360"/>
+      </w:pPr>
+    </w:lvl>
+    <w:lvl w:ilvl="5" w:tplc="0407001B" w:tentative="1">
+      <w:start w:val="1"/>
+      <w:numFmt w:val="lowerRoman"/>
+      <w:lvlText w:val="%6."/>
+      <w:lvlJc w:val="right"/>
+      <w:pPr>
+        <w:ind w:left="4320" w:hanging="180"/>
+      </w:pPr>
+    </w:lvl>
+    <w:lvl w:ilvl="6" w:tplc="0407000F" w:tentative="1">
+      <w:start w:val="1"/>
+      <w:numFmt w:val="decimal"/>
+      <w:lvlText w:val="%7."/>
+      <w:lvlJc w:val="left"/>
+      <w:pPr>
+        <w:ind w:left="5040" w:hanging="360"/>
+      </w:pPr>
+    </w:lvl>
+    <w:lvl w:ilvl="7" w:tplc="04070019" w:tentative="1">
+      <w:start w:val="1"/>
+      <w:numFmt w:val="lowerLetter"/>
+      <w:lvlText w:val="%8."/>
+      <w:lvlJc w:val="left"/>
+      <w:pPr>
+        <w:ind w:left="5760" w:hanging="360"/>
+      </w:pPr>
+    </w:lvl>
+    <w:lvl w:ilvl="8" w:tplc="0407001B" w:tentative="1">
+      <w:start w:val="1"/>
+      <w:numFmt w:val="lowerRoman"/>
+      <w:lvlText w:val="%9."/>
+      <w:lvlJc w:val="right"/>
+      <w:pPr>
+        <w:ind w:left="6480" w:hanging="180"/>
+      </w:pPr>
+    </w:lvl>
+  </w:abstractNum>
+  <w:abstractNum w:abstractNumId="6" w15:restartNumberingAfterBreak="0">
+    <w:nsid w:val="1D2C5770"/>
+    <w:multiLevelType w:val="hybridMultilevel"/>
+    <w:tmpl w:val="41FE1A2E"/>
+    <w:lvl w:ilvl="0" w:tplc="04070001">
+      <w:start w:val="1"/>
+      <w:numFmt w:val="bullet"/>
+      <w:lvlText w:val=""/>
+      <w:lvlJc w:val="left"/>
+      <w:pPr>
+        <w:ind w:left="720" w:hanging="360"/>
+      </w:pPr>
+      <w:rPr>
+        <w:rFonts w:ascii="Symbol" w:hAnsi="Symbol" w:hint="default"/>
+      </w:rPr>
+    </w:lvl>
+    <w:lvl w:ilvl="1" w:tplc="04070003" w:tentative="1">
+      <w:start w:val="1"/>
+      <w:numFmt w:val="bullet"/>
+      <w:lvlText w:val="o"/>
+      <w:lvlJc w:val="left"/>
+      <w:pPr>
+        <w:ind w:left="1440" w:hanging="360"/>
+      </w:pPr>
+      <w:rPr>
+        <w:rFonts w:ascii="Courier New" w:hAnsi="Courier New" w:cs="Courier New" w:hint="default"/>
+      </w:rPr>
+    </w:lvl>
+    <w:lvl w:ilvl="2" w:tplc="04070005" w:tentative="1">
+      <w:start w:val="1"/>
+      <w:numFmt w:val="bullet"/>
+      <w:lvlText w:val=""/>
+      <w:lvlJc w:val="left"/>
+      <w:pPr>
+        <w:ind w:left="2160" w:hanging="360"/>
+      </w:pPr>
+      <w:rPr>
+        <w:rFonts w:ascii="Wingdings" w:hAnsi="Wingdings" w:hint="default"/>
+      </w:rPr>
+    </w:lvl>
+    <w:lvl w:ilvl="3" w:tplc="04070001" w:tentative="1">
+      <w:start w:val="1"/>
+      <w:numFmt w:val="bullet"/>
+      <w:lvlText w:val=""/>
+      <w:lvlJc w:val="left"/>
+      <w:pPr>
+        <w:ind w:left="2880" w:hanging="360"/>
+      </w:pPr>
+      <w:rPr>
+        <w:rFonts w:ascii="Symbol" w:hAnsi="Symbol" w:hint="default"/>
+      </w:rPr>
+    </w:lvl>
+    <w:lvl w:ilvl="4" w:tplc="04070003" w:tentative="1">
+      <w:start w:val="1"/>
+      <w:numFmt w:val="bullet"/>
+      <w:lvlText w:val="o"/>
+      <w:lvlJc w:val="left"/>
+      <w:pPr>
+        <w:ind w:left="3600" w:hanging="360"/>
+      </w:pPr>
+      <w:rPr>
+        <w:rFonts w:ascii="Courier New" w:hAnsi="Courier New" w:cs="Courier New" w:hint="default"/>
+      </w:rPr>
+    </w:lvl>
+    <w:lvl w:ilvl="5" w:tplc="04070005" w:tentative="1">
+      <w:start w:val="1"/>
+      <w:numFmt w:val="bullet"/>
+      <w:lvlText w:val=""/>
+      <w:lvlJc w:val="left"/>
+      <w:pPr>
+        <w:ind w:left="4320" w:hanging="360"/>
+      </w:pPr>
+      <w:rPr>
+        <w:rFonts w:ascii="Wingdings" w:hAnsi="Wingdings" w:hint="default"/>
+      </w:rPr>
+    </w:lvl>
+    <w:lvl w:ilvl="6" w:tplc="04070001" w:tentative="1">
+      <w:start w:val="1"/>
+      <w:numFmt w:val="bullet"/>
+      <w:lvlText w:val=""/>
+      <w:lvlJc w:val="left"/>
+      <w:pPr>
+        <w:ind w:left="5040" w:hanging="360"/>
+      </w:pPr>
+      <w:rPr>
+        <w:rFonts w:ascii="Symbol" w:hAnsi="Symbol" w:hint="default"/>
+      </w:rPr>
+    </w:lvl>
+    <w:lvl w:ilvl="7" w:tplc="04070003" w:tentative="1">
+      <w:start w:val="1"/>
+      <w:numFmt w:val="bullet"/>
+      <w:lvlText w:val="o"/>
+      <w:lvlJc w:val="left"/>
+      <w:pPr>
+        <w:ind w:left="5760" w:hanging="360"/>
+      </w:pPr>
+      <w:rPr>
+        <w:rFonts w:ascii="Courier New" w:hAnsi="Courier New" w:cs="Courier New" w:hint="default"/>
+      </w:rPr>
+    </w:lvl>
+    <w:lvl w:ilvl="8" w:tplc="04070005" w:tentative="1">
+      <w:start w:val="1"/>
+      <w:numFmt w:val="bullet"/>
+      <w:lvlText w:val=""/>
+      <w:lvlJc w:val="left"/>
+      <w:pPr>
+        <w:ind w:left="6480" w:hanging="360"/>
+      </w:pPr>
+      <w:rPr>
+        <w:rFonts w:ascii="Wingdings" w:hAnsi="Wingdings" w:hint="default"/>
+      </w:rPr>
+    </w:lvl>
+  </w:abstractNum>
+  <w:abstractNum w:abstractNumId="7" w15:restartNumberingAfterBreak="0">
     <w:nsid w:val="322B500D"/>
     <w:multiLevelType w:val="hybridMultilevel"/>
     <w:tmpl w:val="9EFC9FA6"/>
@@ -947,7 +2088,7 @@
       </w:rPr>
     </w:lvl>
   </w:abstractNum>
-  <w:abstractNum w:abstractNumId="3" w15:restartNumberingAfterBreak="0">
+  <w:abstractNum w:abstractNumId="8" w15:restartNumberingAfterBreak="0">
     <w:nsid w:val="50093A3A"/>
     <w:multiLevelType w:val="hybridMultilevel"/>
     <w:tmpl w:val="19960AD8"/>
@@ -1060,7 +2201,7 @@
       </w:rPr>
     </w:lvl>
   </w:abstractNum>
-  <w:abstractNum w:abstractNumId="4" w15:restartNumberingAfterBreak="0">
+  <w:abstractNum w:abstractNumId="9" w15:restartNumberingAfterBreak="0">
     <w:nsid w:val="5D6E1065"/>
     <w:multiLevelType w:val="hybridMultilevel"/>
     <w:tmpl w:val="33A841AC"/>
@@ -1173,10 +2314,10 @@
       </w:rPr>
     </w:lvl>
   </w:abstractNum>
-  <w:abstractNum w:abstractNumId="5" w15:restartNumberingAfterBreak="0">
+  <w:abstractNum w:abstractNumId="10" w15:restartNumberingAfterBreak="0">
     <w:nsid w:val="5D8B71B6"/>
     <w:multiLevelType w:val="hybridMultilevel"/>
-    <w:tmpl w:val="D33094DA"/>
+    <w:tmpl w:val="7C183472"/>
     <w:lvl w:ilvl="0" w:tplc="0407000F">
       <w:start w:val="1"/>
       <w:numFmt w:val="decimal"/>
@@ -1260,28 +2401,43 @@
     </w:lvl>
   </w:abstractNum>
   <w:num w:numId="1">
-    <w:abstractNumId w:val="5"/>
+    <w:abstractNumId w:val="10"/>
   </w:num>
   <w:num w:numId="2">
+    <w:abstractNumId w:val="1"/>
+  </w:num>
+  <w:num w:numId="3">
+    <w:abstractNumId w:val="7"/>
+  </w:num>
+  <w:num w:numId="4">
+    <w:abstractNumId w:val="9"/>
+  </w:num>
+  <w:num w:numId="5">
+    <w:abstractNumId w:val="3"/>
+  </w:num>
+  <w:num w:numId="6">
+    <w:abstractNumId w:val="8"/>
+  </w:num>
+  <w:num w:numId="7">
+    <w:abstractNumId w:val="2"/>
+  </w:num>
+  <w:num w:numId="8">
+    <w:abstractNumId w:val="6"/>
+  </w:num>
+  <w:num w:numId="9">
     <w:abstractNumId w:val="0"/>
   </w:num>
-  <w:num w:numId="3">
-    <w:abstractNumId w:val="2"/>
-  </w:num>
-  <w:num w:numId="4">
+  <w:num w:numId="10">
     <w:abstractNumId w:val="4"/>
   </w:num>
-  <w:num w:numId="5">
-    <w:abstractNumId w:val="1"/>
-  </w:num>
-  <w:num w:numId="6">
-    <w:abstractNumId w:val="3"/>
+  <w:num w:numId="11">
+    <w:abstractNumId w:val="5"/>
   </w:num>
 </w:numbering>
 </file>
 
 <file path=word/styles.xml><?xml version="1.0" encoding="utf-8"?>
-<w:styles xmlns:mc="http://schemas.openxmlformats.org/markup-compatibility/2006" xmlns:r="http://schemas.openxmlformats.org/officeDocument/2006/relationships" xmlns:w="http://schemas.openxmlformats.org/wordprocessingml/2006/main" xmlns:w14="http://schemas.microsoft.com/office/word/2010/wordml" xmlns:w15="http://schemas.microsoft.com/office/word/2012/wordml" xmlns:w16cid="http://schemas.microsoft.com/office/word/2016/wordml/cid" xmlns:w16se="http://schemas.microsoft.com/office/word/2015/wordml/symex" mc:Ignorable="w14 w15 w16se w16cid">
+<w:styles xmlns:mc="http://schemas.openxmlformats.org/markup-compatibility/2006" xmlns:r="http://schemas.openxmlformats.org/officeDocument/2006/relationships" xmlns:w="http://schemas.openxmlformats.org/wordprocessingml/2006/main" xmlns:w14="http://schemas.microsoft.com/office/word/2010/wordml" xmlns:w15="http://schemas.microsoft.com/office/word/2012/wordml" xmlns:w16cex="http://schemas.microsoft.com/office/word/2018/wordml/cex" xmlns:w16cid="http://schemas.microsoft.com/office/word/2016/wordml/cid" xmlns:w16="http://schemas.microsoft.com/office/word/2018/wordml" xmlns:w16sdtdh="http://schemas.microsoft.com/office/word/2020/wordml/sdtdatahash" xmlns:w16se="http://schemas.microsoft.com/office/word/2015/wordml/symex" mc:Ignorable="w14 w15 w16se w16cid w16 w16cex w16sdtdh">
   <w:docDefaults>
     <w:rPrDefault>
       <w:rPr>
@@ -1297,7 +2453,7 @@
       </w:pPr>
     </w:pPrDefault>
   </w:docDefaults>
-  <w:latentStyles w:defLockedState="0" w:defUIPriority="99" w:defSemiHidden="0" w:defUnhideWhenUsed="0" w:defQFormat="0" w:count="375">
+  <w:latentStyles w:defLockedState="0" w:defUIPriority="99" w:defSemiHidden="0" w:defUnhideWhenUsed="0" w:defQFormat="0" w:count="376">
     <w:lsdException w:name="Normal" w:uiPriority="0" w:qFormat="1"/>
     <w:lsdException w:name="heading 1" w:uiPriority="9" w:qFormat="1"/>
     <w:lsdException w:name="heading 2" w:semiHidden="1" w:uiPriority="9" w:unhideWhenUsed="1" w:qFormat="1"/>
@@ -1403,7 +2559,6 @@
     <w:lsdException w:name="HTML Sample" w:semiHidden="1" w:unhideWhenUsed="1"/>
     <w:lsdException w:name="HTML Typewriter" w:semiHidden="1" w:unhideWhenUsed="1"/>
     <w:lsdException w:name="HTML Variable" w:semiHidden="1" w:unhideWhenUsed="1"/>
-    <w:lsdException w:name="Normal Table" w:semiHidden="1" w:unhideWhenUsed="1"/>
     <w:lsdException w:name="annotation subject" w:semiHidden="1" w:unhideWhenUsed="1"/>
     <w:lsdException w:name="No List" w:semiHidden="1" w:unhideWhenUsed="1"/>
     <w:lsdException w:name="Outline List 1" w:semiHidden="1" w:unhideWhenUsed="1"/>
@@ -1450,10 +2605,8 @@
     <w:lsdException w:name="Table Subtle 2" w:semiHidden="1" w:unhideWhenUsed="1"/>
     <w:lsdException w:name="Table Web 1" w:semiHidden="1" w:unhideWhenUsed="1"/>
     <w:lsdException w:name="Table Web 2" w:semiHidden="1" w:unhideWhenUsed="1"/>
-    <w:lsdException w:name="Table Web 3" w:semiHidden="1" w:unhideWhenUsed="1"/>
     <w:lsdException w:name="Balloon Text" w:semiHidden="1" w:unhideWhenUsed="1"/>
     <w:lsdException w:name="Table Grid" w:uiPriority="39"/>
-    <w:lsdException w:name="Table Theme" w:semiHidden="1" w:unhideWhenUsed="1"/>
     <w:lsdException w:name="Placeholder Text" w:semiHidden="1"/>
     <w:lsdException w:name="No Spacing" w:uiPriority="1" w:qFormat="1"/>
     <w:lsdException w:name="Light Shading" w:uiPriority="60"/>
@@ -1673,6 +2826,7 @@
     <w:lsdException w:name="Smart Hyperlink" w:semiHidden="1" w:unhideWhenUsed="1"/>
     <w:lsdException w:name="Hashtag" w:semiHidden="1" w:unhideWhenUsed="1"/>
     <w:lsdException w:name="Unresolved Mention" w:semiHidden="1" w:unhideWhenUsed="1"/>
+    <w:lsdException w:name="Smart Link" w:semiHidden="1" w:unhideWhenUsed="1"/>
   </w:latentStyles>
   <w:style w:type="paragraph" w:default="1" w:styleId="Standard">
     <w:name w:val="Normal"/>
@@ -1749,6 +2903,29 @@
       <w:ind w:left="720"/>
       <w:contextualSpacing/>
     </w:pPr>
+  </w:style>
+  <w:style w:type="character" w:styleId="Hyperlink">
+    <w:name w:val="Hyperlink"/>
+    <w:basedOn w:val="Absatz-Standardschriftart"/>
+    <w:uiPriority w:val="99"/>
+    <w:unhideWhenUsed/>
+    <w:rsid w:val="00405253"/>
+    <w:rPr>
+      <w:color w:val="0563C1" w:themeColor="hyperlink"/>
+      <w:u w:val="single"/>
+    </w:rPr>
+  </w:style>
+  <w:style w:type="character" w:styleId="NichtaufgelsteErwhnung">
+    <w:name w:val="Unresolved Mention"/>
+    <w:basedOn w:val="Absatz-Standardschriftart"/>
+    <w:uiPriority w:val="99"/>
+    <w:semiHidden/>
+    <w:unhideWhenUsed/>
+    <w:rsid w:val="00405253"/>
+    <w:rPr>
+      <w:color w:val="605E5C"/>
+      <w:shd w:val="clear" w:color="auto" w:fill="E1DFDD"/>
+    </w:rPr>
   </w:style>
 </w:styles>
 </file>

</xml_diff>